<commit_message>
Vault Backup: 2025-12-11 18:36:52
</commit_message>
<xml_diff>
--- a/10_Arbeit/BVD/RG Nürnberg Geschäftsbericht 2025.docx
+++ b/10_Arbeit/BVD/RG Nürnberg Geschäftsbericht 2025.docx
@@ -15,7 +15,21 @@
           <w:rFonts w:cs="Arial"/>
           <w:szCs w:val="24"/>
         </w:rPr>
-        <w:t>Geschäftsbericht 2023 – RG Nürnberg</w:t>
+        <w:t>Geschäftsbericht 202</w:t>
+      </w:r>
+      <w:r>
+        <w:rPr>
+          <w:rFonts w:cs="Arial"/>
+          <w:szCs w:val="24"/>
+        </w:rPr>
+        <w:t>5</w:t>
+      </w:r>
+      <w:r>
+        <w:rPr>
+          <w:rFonts w:cs="Arial"/>
+          <w:szCs w:val="24"/>
+        </w:rPr>
+        <w:t xml:space="preserve"> – RG Nürnberg</w:t>
       </w:r>
     </w:p>
     <w:p>
@@ -35,12 +49,29 @@
           <w:szCs w:val="24"/>
         </w:rPr>
       </w:pPr>
-      <w:r>
-        <w:rPr>
-          <w:rFonts w:cs="Arial"/>
-          <w:szCs w:val="24"/>
-        </w:rPr>
-        <w:t xml:space="preserve">Von den 31 Mitgliedern der RG Nürnberg kommen im Durchschnitt 12-15 Personen und die meisten davon auch sehr regelmäßig. Wir treffen uns am jeweils 4. Freitag in den Monaten Februar, Juni und Oktober. In diesem Jahr war die DATEV eG unser Gastgeber für alle Treffen. Vielen Dank dafür. Wir haben uns mit dem Thema Praktische Tipps zur Erstellung einer Interessensabwägung beschäftigt. Im Juni hatten wir Andreas Sachs, BayLDA zu einem sehr spannenden Vortrag zur Cyberkriminalität zu Gast. Dieses Treffen fand wieder zusammen mit der RG München statt. Zuletzt haben wir uns mit dem Hinweisgeberschutzgesetz beschäftigt. </w:t>
+      <w:bookmarkStart w:id="0" w:name="_Hlk216370083"/>
+      <w:r>
+        <w:rPr>
+          <w:rFonts w:cs="Arial"/>
+          <w:szCs w:val="24"/>
+        </w:rPr>
+        <w:t xml:space="preserve">Die </w:t>
+      </w:r>
+      <w:proofErr w:type="spellStart"/>
+      <w:r>
+        <w:rPr>
+          <w:rFonts w:cs="Arial"/>
+          <w:szCs w:val="24"/>
+        </w:rPr>
+        <w:t>BvD</w:t>
+      </w:r>
+      <w:proofErr w:type="spellEnd"/>
+      <w:r>
+        <w:rPr>
+          <w:rFonts w:cs="Arial"/>
+          <w:szCs w:val="24"/>
+        </w:rPr>
+        <w:t>-Regionalgruppe Nürnberg blickt auf ein intensives und fachlich anspruchsvolles Verbandsjahr 2025 zurück. Von unseren 35 Mitgliedern nahmen durchschnittlich 8 bis 12 Personen an den Sitzungen teil, wobei sich ein beständiger Kern etabliert hat, der den regelmäßigen Austausch bereichert. Unsere Treffen fanden turnusgemäß am jeweils vierten Freitag im Februar, Juni und November statt. Ein herzlicher Dank gilt unseren Gastgebern, der DATEV eG und der HAWE-Service GmbH, für die freundliche Unterstützung und die Bereitstellung der Räumlichkeiten.</w:t>
       </w:r>
     </w:p>
     <w:p>
@@ -51,6 +82,29 @@
           <w:szCs w:val="24"/>
         </w:rPr>
       </w:pPr>
+      <w:r>
+        <w:rPr>
+          <w:rFonts w:cs="Arial"/>
+          <w:szCs w:val="24"/>
+        </w:rPr>
+        <w:t xml:space="preserve">Inhaltlich stand das Jahr im Zeichen neuer Regulierungen und technologischer Herausforderungen. Ein Highlight war der Auftakt im Februar: Gemeinsam mit der RG München durften wir Michael Will, Präsident des </w:t>
+      </w:r>
+      <w:proofErr w:type="spellStart"/>
+      <w:r>
+        <w:rPr>
+          <w:rFonts w:cs="Arial"/>
+          <w:szCs w:val="24"/>
+        </w:rPr>
+        <w:t>BayLDA</w:t>
+      </w:r>
+      <w:proofErr w:type="spellEnd"/>
+      <w:r>
+        <w:rPr>
+          <w:rFonts w:cs="Arial"/>
+          <w:szCs w:val="24"/>
+        </w:rPr>
+        <w:t>, begrüßen. Sein „Werkstattbericht“ bot spannende Einblicke in die Aufsichtspraxis, insbesondere zu KI-Modellen und aktuellen EuGH-Entscheidungen.</w:t>
+      </w:r>
     </w:p>
     <w:p>
       <w:pPr>
@@ -65,29 +119,48 @@
           <w:rFonts w:cs="Arial"/>
           <w:szCs w:val="24"/>
         </w:rPr>
-        <w:t xml:space="preserve">Bei unserem Treffen im Oktober wurde Robin Leitner, Secudor AG als Sprecher und </w:t>
-      </w:r>
-      <w:r>
-        <w:rPr>
-          <w:rFonts w:cs="Arial"/>
-          <w:szCs w:val="24"/>
-        </w:rPr>
-        <w:t>Maurice-Pierre Dippold, DATEV eG als sein Stellvertreter eG</w:t>
-      </w:r>
-      <w:r>
-        <w:rPr>
-          <w:rFonts w:cs="Arial"/>
-          <w:szCs w:val="24"/>
-        </w:rPr>
-        <w:t xml:space="preserve"> einstimmig gewählt. Nach 13 Jahren als Sprecher zunächst der RG Bayern und ab 2016 der RG Nürnberg hat Stephan Eschenbacher diese Aufgabe abgegeben. Sein Kommentar: „Es wird Zeit das jüngere BvD Mitglieder in diese Aufgaben nachwachsen. Das geht aber nur, wenn wir alten Dackel den Platz räumen.“</w:t>
-      </w:r>
-      <w:r>
-        <w:rPr>
-          <w:rFonts w:cs="Arial"/>
-          <w:szCs w:val="24"/>
-        </w:rPr>
-        <w:t xml:space="preserve"> Wir danken ihm für sein langjähriges Engagement. </w:t>
-      </w:r>
+        <w:t xml:space="preserve">In den Folgetreffen widmeten wir uns schwerpunktmäßig dem Digital Operational </w:t>
+      </w:r>
+      <w:proofErr w:type="spellStart"/>
+      <w:r>
+        <w:rPr>
+          <w:rFonts w:cs="Arial"/>
+          <w:szCs w:val="24"/>
+        </w:rPr>
+        <w:t>Resilience</w:t>
+      </w:r>
+      <w:proofErr w:type="spellEnd"/>
+      <w:r>
+        <w:rPr>
+          <w:rFonts w:cs="Arial"/>
+          <w:szCs w:val="24"/>
+        </w:rPr>
+        <w:t xml:space="preserve"> Act (DORA), wobei Robert Straub die Datenschutzanforderungen für Verantwortliche und Auftragsverarbeiter beleuchtete. Den Abschluss bildeten lebhafte Diskussionen zur „KI im Arbeitsalltag“</w:t>
+      </w:r>
+      <w:r>
+        <w:rPr>
+          <w:rFonts w:cs="Arial"/>
+          <w:szCs w:val="24"/>
+        </w:rPr>
+        <w:t xml:space="preserve">, </w:t>
+      </w:r>
+      <w:r>
+        <w:rPr>
+          <w:rFonts w:cs="Arial"/>
+          <w:szCs w:val="24"/>
+        </w:rPr>
+        <w:t>zur Definition des „Stand der Technik“ sowie zur Umsetzung der NIS-2-Richtlinie. Wir danken allen Beteiligten und freuen uns auf den Start im Februar 2026!</w:t>
+      </w:r>
+    </w:p>
+    <w:bookmarkEnd w:id="0"/>
+    <w:p>
+      <w:pPr>
+        <w:spacing w:after="0"/>
+        <w:rPr>
+          <w:rFonts w:cs="Arial"/>
+          <w:szCs w:val="24"/>
+        </w:rPr>
+      </w:pPr>
     </w:p>
     <w:sectPr>
       <w:pgSz w:w="11906" w:h="16838"/>
@@ -508,7 +581,6 @@
   <w:style w:type="character" w:default="1" w:styleId="Absatz-Standardschriftart">
     <w:name w:val="Default Paragraph Font"/>
     <w:uiPriority w:val="1"/>
-    <w:semiHidden/>
     <w:unhideWhenUsed/>
   </w:style>
   <w:style w:type="table" w:default="1" w:styleId="NormaleTabelle">

</xml_diff>